<commit_message>
JavaDoc done, use case fixed, project report structure
</commit_message>
<xml_diff>
--- a/User_Guide_Group2.docx
+++ b/User_Guide_Group2.docx
@@ -60,7 +60,7 @@
           <w:noProof/>
         </w:rPr>
         <w:drawing>
-          <wp:anchor distT="0" distB="0" distL="114300" distR="114300" simplePos="0" relativeHeight="251658240" behindDoc="0" locked="0" layoutInCell="1" allowOverlap="1">
+          <wp:anchor distT="0" distB="0" distL="114300" distR="114300" simplePos="0" relativeHeight="251657216" behindDoc="0" locked="0" layoutInCell="1" allowOverlap="1">
             <wp:simplePos x="0" y="0"/>
             <wp:positionH relativeFrom="column">
               <wp:posOffset>1542415</wp:posOffset>
@@ -1402,13 +1402,7 @@
         <w:t>remove</w:t>
       </w:r>
       <w:r>
-        <w:t xml:space="preserve">.                    </w:t>
-      </w:r>
-      <w:r>
-        <w:t xml:space="preserve">                                              </w:t>
-      </w:r>
-      <w:r>
-        <w:t xml:space="preserve">   </w:t>
+        <w:t xml:space="preserve">.                                                                     </w:t>
       </w:r>
       <w:r>
         <w:rPr>
@@ -1651,19 +1645,7 @@
         <w:spacing w:before="120" w:after="120"/>
       </w:pPr>
       <w:r>
-        <w:t xml:space="preserve">Look for the text field to the left of the Search button to input the name of the event you want to </w:t>
-      </w:r>
-      <w:r>
-        <w:t>modify</w:t>
-      </w:r>
-      <w:r>
-        <w:t>.</w:t>
-      </w:r>
-      <w:r>
-        <w:t xml:space="preserve">                                                              </w:t>
-      </w:r>
-      <w:r>
-        <w:t xml:space="preserve">     </w:t>
+        <w:t xml:space="preserve">Look for the text field to the left of the Search button to input the name of the event you want to modify.                                                                   </w:t>
       </w:r>
       <w:r>
         <w:rPr>
@@ -1725,32 +1707,27 @@
         <w:t>Search for the Event</w:t>
       </w:r>
       <w:r>
+        <w:t xml:space="preserve"> first (Information pg. 2)</w:t>
+      </w:r>
+      <w:r>
+        <w:t xml:space="preserve"> to have the fields filled with the previous data.</w:t>
+      </w:r>
+      <w:r>
+        <w:rPr>
+          <w:noProof/>
+        </w:rPr>
         <w:t xml:space="preserve"> </w:t>
       </w:r>
-      <w:r>
-        <w:t>first</w:t>
-      </w:r>
-      <w:r>
-        <w:t xml:space="preserve"> (Information pg. 2)</w:t>
-      </w:r>
-      <w:r>
-        <w:t xml:space="preserve"> to have the fields filled with the previous data.</w:t>
-      </w:r>
-      <w:r>
-        <w:rPr>
-          <w:noProof/>
-        </w:rPr>
-        <w:t xml:space="preserve"> </w:t>
-      </w:r>
+      <w:bookmarkStart w:id="2" w:name="_GoBack"/>
       <w:r>
         <w:rPr>
           <w:noProof/>
         </w:rPr>
         <w:drawing>
-          <wp:inline distT="0" distB="0" distL="0" distR="0" wp14:anchorId="774D7E70" wp14:editId="54575A9C">
-            <wp:extent cx="5391150" cy="2495550"/>
-            <wp:effectExtent l="0" t="0" r="0" b="0"/>
-            <wp:docPr id="17" name="Picture 17"/>
+          <wp:inline distT="0" distB="0" distL="0" distR="0" wp14:anchorId="410DB900" wp14:editId="648136D6">
+            <wp:extent cx="4238625" cy="2680387"/>
+            <wp:effectExtent l="0" t="0" r="0" b="5715"/>
+            <wp:docPr id="2" name="Picture 2"/>
             <wp:cNvGraphicFramePr>
               <a:graphicFrameLocks xmlns:a="http://schemas.openxmlformats.org/drawingml/2006/main" noChangeAspect="1"/>
             </wp:cNvGraphicFramePr>
@@ -1770,7 +1747,7 @@
                   <pic:spPr>
                     <a:xfrm>
                       <a:off x="0" y="0"/>
-                      <a:ext cx="5391150" cy="2495550"/>
+                      <a:ext cx="4255886" cy="2691302"/>
                     </a:xfrm>
                     <a:prstGeom prst="rect">
                       <a:avLst/>
@@ -1782,6 +1759,7 @@
           </wp:inline>
         </w:drawing>
       </w:r>
+      <w:bookmarkEnd w:id="2"/>
     </w:p>
     <w:p>
       <w:pPr>
@@ -3817,13 +3795,7 @@
         <w:t>remove</w:t>
       </w:r>
       <w:r>
-        <w:t xml:space="preserve"> and press the </w:t>
-      </w:r>
-      <w:r>
-        <w:t>Remove</w:t>
-      </w:r>
-      <w:r>
-        <w:t xml:space="preserve"> button.</w:t>
+        <w:t xml:space="preserve"> and press the Remove button.</w:t>
       </w:r>
       <w:r>
         <w:rPr>
@@ -4312,7 +4284,6 @@
           <w:szCs w:val="40"/>
         </w:rPr>
       </w:pPr>
-      <w:bookmarkStart w:id="2" w:name="_GoBack"/>
       <w:r>
         <w:rPr>
           <w:sz w:val="40"/>
@@ -4321,7 +4292,6 @@
         <w:t>List all Members that did not Pay the Annual Fee in a Text File</w:t>
       </w:r>
     </w:p>
-    <w:bookmarkEnd w:id="2"/>
     <w:p>
       <w:pPr>
         <w:pStyle w:val="ListParagraph"/>
@@ -5070,6 +5040,7 @@
   <w:style w:type="character" w:default="1" w:styleId="DefaultParagraphFont">
     <w:name w:val="Default Paragraph Font"/>
     <w:uiPriority w:val="1"/>
+    <w:semiHidden/>
     <w:unhideWhenUsed/>
   </w:style>
   <w:style w:type="table" w:default="1" w:styleId="TableNormal">
@@ -5459,7 +5430,7 @@
 </file>
 
 <file path=customXml/itemProps1.xml><?xml version="1.0" encoding="utf-8"?>
-<ds:datastoreItem xmlns:ds="http://schemas.openxmlformats.org/officeDocument/2006/customXml" ds:itemID="{8510D39B-8FBD-41CD-BF39-7F1D03609E05}">
+<ds:datastoreItem xmlns:ds="http://schemas.openxmlformats.org/officeDocument/2006/customXml" ds:itemID="{21875FF8-9F8E-45E8-B2BF-A60018006FFE}">
   <ds:schemaRefs>
     <ds:schemaRef ds:uri="http://schemas.openxmlformats.org/officeDocument/2006/bibliography"/>
   </ds:schemaRefs>

</xml_diff>